<commit_message>
Fim da última iteração.
</commit_message>
<xml_diff>
--- a/Victor Oliveira (2014.2).docx
+++ b/Victor Oliveira (2014.2).docx
@@ -32,7 +32,7 @@
             <v:textbox inset=".75pt,.75pt,.75pt,.75pt"/>
             <w10:wrap type="topAndBottom"/>
           </v:shape>
-          <o:OLEObject Type="Embed" ProgID="Microsoft" ShapeID="_x0000_s1026" DrawAspect="Content" ObjectID="_1340975313" r:id="rId10"/>
+          <o:OLEObject Type="Embed" ProgID="Microsoft" ShapeID="_x0000_s1026" DrawAspect="Content" ObjectID="_1340976697" r:id="rId10"/>
         </w:pict>
       </w:r>
       <w:r>
@@ -44,7 +44,7 @@
             <v:textbox inset=".75pt,.75pt,.75pt,.75pt"/>
             <w10:wrap type="topAndBottom"/>
           </v:shape>
-          <o:OLEObject Type="Embed" ProgID="Microsoft" ShapeID="_x0000_s1027" DrawAspect="Content" ObjectID="_1340975314" r:id="rId12"/>
+          <o:OLEObject Type="Embed" ProgID="Microsoft" ShapeID="_x0000_s1027" DrawAspect="Content" ObjectID="_1340976698" r:id="rId12"/>
         </w:pict>
       </w:r>
     </w:p>
@@ -13590,10 +13590,7 @@
         <w:t>.</w:t>
       </w:r>
       <w:r>
-        <w:t xml:space="preserve"> Fonte: </w:t>
-      </w:r>
-      <w:r>
-        <w:t>[14]</w:t>
+        <w:t xml:space="preserve"> Fonte: [14]</w:t>
       </w:r>
     </w:p>
     <w:p>
@@ -13757,9 +13754,6 @@
       </w:r>
     </w:p>
     <w:p>
-      <w:pPr>
-        <w:ind w:firstLine="0"/>
-      </w:pPr>
       <w:r>
         <w:t>O modelo funcional IDEF0 é composto por um conjunto de ICOMs, setas e caixas</w:t>
       </w:r>
@@ -15739,7 +15733,34 @@
         <w:t>no estado ideal (pautado pela norma PMBoK).</w:t>
       </w:r>
       <w:r>
-        <w:t xml:space="preserve"> O diagrama pode ser observado na figura 9.</w:t>
+        <w:t xml:space="preserve"> </w:t>
+      </w:r>
+      <w:r>
+        <w:t xml:space="preserve">Não foi possível modelar o sistema utilizando BPMN (assim como na seção </w:t>
+      </w:r>
+      <w:r>
+        <w:t>de modelagem do estado atual</w:t>
+      </w:r>
+      <w:r>
+        <w:t xml:space="preserve">) </w:t>
+      </w:r>
+      <w:r>
+        <w:t xml:space="preserve">devido à complexidade </w:t>
+      </w:r>
+      <w:r>
+        <w:t xml:space="preserve">dos diversos estados do sistema e suas </w:t>
+      </w:r>
+      <w:r>
+        <w:t xml:space="preserve">muitas entradas e saídas. </w:t>
+      </w:r>
+      <w:r>
+        <w:t>O diagrama</w:t>
+      </w:r>
+      <w:r>
+        <w:t xml:space="preserve"> do modelo ideal pode ser observado na F</w:t>
+      </w:r>
+      <w:r>
+        <w:t>igura 9.</w:t>
       </w:r>
     </w:p>
     <w:p>
@@ -15824,10 +15845,7 @@
                               </w:r>
                             </w:fldSimple>
                             <w:r>
-                              <w:t xml:space="preserve"> – Modelagem do estado ideal dos processos em diagrama UML sequencial.</w:t>
-                            </w:r>
-                            <w:r>
-                              <w:t xml:space="preserve"> Fonte: Autor</w:t>
+                              <w:t xml:space="preserve"> – Modelagem do estado ideal dos processos em diagrama UML sequencial. Fonte: Autor</w:t>
                             </w:r>
                           </w:p>
                         </w:txbxContent>
@@ -15876,10 +15894,7 @@
                         </w:r>
                       </w:fldSimple>
                       <w:r>
-                        <w:t xml:space="preserve"> – Modelagem do estado ideal dos processos em diagrama UML sequencial.</w:t>
-                      </w:r>
-                      <w:r>
-                        <w:t xml:space="preserve"> Fonte: Autor</w:t>
+                        <w:t xml:space="preserve"> – Modelagem do estado ideal dos processos em diagrama UML sequencial. Fonte: Autor</w:t>
                       </w:r>
                     </w:p>
                   </w:txbxContent>
@@ -15960,6 +15975,38 @@
       </w:r>
     </w:p>
     <w:p>
+      <w:r>
+        <w:t xml:space="preserve">As comparações entre o modelo atual (4.1.2) e o modelo </w:t>
+      </w:r>
+      <w:r>
+        <w:t>ideal, previamente citado</w:t>
+      </w:r>
+      <w:r>
+        <w:t xml:space="preserve">, serão </w:t>
+      </w:r>
+      <w:r>
+        <w:t>realizadas</w:t>
+      </w:r>
+      <w:r>
+        <w:t xml:space="preserve"> na seção de </w:t>
+      </w:r>
+      <w:r>
+        <w:t>Proposição e Aplicação de Melhorias (</w:t>
+      </w:r>
+      <w:r>
+        <w:t>4.1.</w:t>
+      </w:r>
+      <w:r>
+        <w:t>4</w:t>
+      </w:r>
+      <w:r>
+        <w:t>)</w:t>
+      </w:r>
+      <w:r>
+        <w:t>.</w:t>
+      </w:r>
+    </w:p>
+    <w:p>
       <w:pPr>
         <w:pStyle w:val="Heading4"/>
       </w:pPr>
@@ -15984,7 +16031,10 @@
         <w:t xml:space="preserve">os processos de Integração contidos </w:t>
       </w:r>
       <w:r>
-        <w:t>nos grupos de Inicialização e Planejamento.</w:t>
+        <w:t xml:space="preserve">nos grupos </w:t>
+      </w:r>
+      <w:r>
+        <w:t>de Inicialização e Planejamento do modelo ideal (Figura 9).</w:t>
       </w:r>
     </w:p>
     <w:p>
@@ -16241,7 +16291,13 @@
         <w:t>no grupo</w:t>
       </w:r>
       <w:r>
-        <w:t xml:space="preserve"> de Planejamento.</w:t>
+        <w:t xml:space="preserve"> d</w:t>
+      </w:r>
+      <w:r>
+        <w:t xml:space="preserve">e Planejamento </w:t>
+      </w:r>
+      <w:r>
+        <w:t>do modelo ideal (Figura 9).</w:t>
       </w:r>
     </w:p>
     <w:p>
@@ -16335,7 +16391,13 @@
         <w:t xml:space="preserve">explicitados </w:t>
       </w:r>
       <w:r>
-        <w:t>os processos de Tempo contidos no grupo de Planejamento.</w:t>
+        <w:t>os processos de Tempo contidos n</w:t>
+      </w:r>
+      <w:r>
+        <w:t xml:space="preserve">o grupo de Planejamento </w:t>
+      </w:r>
+      <w:r>
+        <w:t>do modelo ideal (Figura 9).</w:t>
       </w:r>
     </w:p>
     <w:p>
@@ -16761,7 +16823,13 @@
         <w:t>Custos</w:t>
       </w:r>
       <w:r>
-        <w:t xml:space="preserve"> contidos no grupo de Planejamento.</w:t>
+        <w:t xml:space="preserve"> contidos no grupo de Planejam</w:t>
+      </w:r>
+      <w:r>
+        <w:t xml:space="preserve">ento </w:t>
+      </w:r>
+      <w:r>
+        <w:t>do modelo ideal (Figura 9).</w:t>
       </w:r>
     </w:p>
     <w:p>
@@ -16863,7 +16931,13 @@
     </w:p>
     <w:p>
       <w:r>
-        <w:t>Nesta seção são modelados os processos de Qualidade contidos no grupo de Planejamento.</w:t>
+        <w:t>Nesta seção são modelados os processos de Qualidade co</w:t>
+      </w:r>
+      <w:r>
+        <w:t xml:space="preserve">ntidos no grupo de Planejamento </w:t>
+      </w:r>
+      <w:r>
+        <w:t>do modelo ideal (Figura 9).</w:t>
       </w:r>
     </w:p>
     <w:p>
@@ -17014,6 +17088,32 @@
       </w:r>
       <w:r>
         <w:t>acesso e edição do conteúdo de seus banco de dados.</w:t>
+      </w:r>
+    </w:p>
+    <w:p>
+      <w:r>
+        <w:t>As melhorias</w:t>
+      </w:r>
+      <w:r>
+        <w:t xml:space="preserve"> são geradas </w:t>
+      </w:r>
+      <w:r>
+        <w:t xml:space="preserve">a partir </w:t>
+      </w:r>
+      <w:r>
+        <w:t xml:space="preserve">da comparação entre o modelo </w:t>
+      </w:r>
+      <w:r>
+        <w:t xml:space="preserve">atual e ideal, em conjunto </w:t>
+      </w:r>
+      <w:r>
+        <w:t xml:space="preserve">com </w:t>
+      </w:r>
+      <w:r>
+        <w:t>as necessidades</w:t>
+      </w:r>
+      <w:r>
+        <w:t xml:space="preserve"> dos gestores da Cheesecake Labs e da Cogentio.</w:t>
       </w:r>
     </w:p>
     <w:p>
@@ -17474,10 +17574,7 @@
         <w:t xml:space="preserve"> da Cogentio.</w:t>
       </w:r>
       <w:r>
-        <w:t xml:space="preserve"> </w:t>
-      </w:r>
-      <w:r>
-        <w:t>Fonte: Autor</w:t>
+        <w:t xml:space="preserve"> Fonte: Autor</w:t>
       </w:r>
     </w:p>
     <w:p/>
@@ -17647,10 +17744,7 @@
         <w:t>home.</w:t>
       </w:r>
       <w:r>
-        <w:t xml:space="preserve"> </w:t>
-      </w:r>
-      <w:r>
-        <w:t>Fonte: Autor</w:t>
+        <w:t xml:space="preserve"> Fonte: Autor</w:t>
       </w:r>
     </w:p>
     <w:p>
@@ -17742,10 +17836,7 @@
         <w:t>visualização de tabelas.</w:t>
       </w:r>
       <w:r>
-        <w:t xml:space="preserve"> </w:t>
-      </w:r>
-      <w:r>
-        <w:t>Fonte: Autor</w:t>
+        <w:t xml:space="preserve"> Fonte: Autor</w:t>
       </w:r>
     </w:p>
     <w:p>
@@ -18794,13 +18885,7 @@
                               </w:r>
                             </w:fldSimple>
                             <w:r>
-                              <w:t xml:space="preserve"> – Modelagem da estrutura analítica de projeto</w:t>
-                            </w:r>
-                            <w:r>
-                              <w:t xml:space="preserve">. </w:t>
-                            </w:r>
-                            <w:r>
-                              <w:t>Fonte: Autor</w:t>
+                              <w:t xml:space="preserve"> – Modelagem da estrutura analítica de projeto. Fonte: Autor</w:t>
                             </w:r>
                           </w:p>
                         </w:txbxContent>
@@ -18848,13 +18933,7 @@
                         </w:r>
                       </w:fldSimple>
                       <w:r>
-                        <w:t xml:space="preserve"> – Modelagem da estrutura analítica de projeto</w:t>
-                      </w:r>
-                      <w:r>
-                        <w:t xml:space="preserve">. </w:t>
-                      </w:r>
-                      <w:r>
-                        <w:t>Fonte: Autor</w:t>
+                        <w:t xml:space="preserve"> – Modelagem da estrutura analítica de projeto. Fonte: Autor</w:t>
                       </w:r>
                     </w:p>
                   </w:txbxContent>
@@ -18935,11 +19014,45 @@
       </w:r>
     </w:p>
     <w:p>
-      <w:pPr>
-        <w:pStyle w:val="Heading4"/>
-      </w:pPr>
       <w:bookmarkStart w:id="115" w:name="_Toc265774376"/>
       <w:bookmarkStart w:id="116" w:name="_Toc265777696"/>
+      <w:r>
+        <w:t xml:space="preserve">Pode-se observar que </w:t>
+      </w:r>
+      <w:r>
+        <w:t xml:space="preserve">o modelo WBS representa de maneira intuitiva </w:t>
+      </w:r>
+      <w:r>
+        <w:t xml:space="preserve">a relação entre as </w:t>
+      </w:r>
+      <w:r>
+        <w:rPr>
+          <w:i/>
+        </w:rPr>
+        <w:t>features</w:t>
+      </w:r>
+      <w:r>
+        <w:t xml:space="preserve"> de produto e os requisitos de projeto</w:t>
+      </w:r>
+      <w:r>
+        <w:t>, explicitando suas dependências e subdivisões.</w:t>
+      </w:r>
+      <w:r>
+        <w:t xml:space="preserve"> </w:t>
+      </w:r>
+      <w:r>
+        <w:t xml:space="preserve">Dessa maneira, </w:t>
+      </w:r>
+      <w:r>
+        <w:t>torna-se mais clara e objetiva a compreensão da estrutura do trabalho a ser realizado.</w:t>
+      </w:r>
+      <w:bookmarkStart w:id="117" w:name="_GoBack"/>
+      <w:bookmarkEnd w:id="117"/>
+    </w:p>
+    <w:p>
+      <w:pPr>
+        <w:pStyle w:val="Heading4"/>
+      </w:pPr>
       <w:r>
         <w:t xml:space="preserve">Melhorias </w:t>
       </w:r>
@@ -19411,10 +19524,7 @@
         <w:t xml:space="preserve"> das tarefas a serem realizadas no projeto com a Cogentio.</w:t>
       </w:r>
       <w:r>
-        <w:t xml:space="preserve"> </w:t>
-      </w:r>
-      <w:r>
-        <w:t>Fonte: Autor</w:t>
+        <w:t xml:space="preserve"> Fonte: Autor</w:t>
       </w:r>
     </w:p>
     <w:p>
@@ -19802,10 +19912,7 @@
         <w:t>Antigo formato de orçamento.</w:t>
       </w:r>
       <w:r>
-        <w:t xml:space="preserve"> </w:t>
-      </w:r>
-      <w:r>
-        <w:t>Fonte: Autor</w:t>
+        <w:t xml:space="preserve"> Fonte: Autor</w:t>
       </w:r>
     </w:p>
     <w:p/>
@@ -20105,10 +20212,7 @@
         <w:t>Tabela 10 – Novo formato de orçamento, utilizando custeio ABC.</w:t>
       </w:r>
       <w:r>
-        <w:t xml:space="preserve"> </w:t>
-      </w:r>
-      <w:r>
-        <w:t>Fonte: Autor</w:t>
+        <w:t xml:space="preserve"> Fonte: Autor</w:t>
       </w:r>
     </w:p>
     <w:p>
@@ -22490,11 +22594,11 @@
       <w:pPr>
         <w:pStyle w:val="Heading2"/>
       </w:pPr>
-      <w:bookmarkStart w:id="117" w:name="_Toc265774367"/>
-      <w:bookmarkStart w:id="118" w:name="_Toc265777687"/>
-      <w:bookmarkStart w:id="119" w:name="_Toc265774379"/>
-      <w:bookmarkStart w:id="120" w:name="_Toc265777699"/>
-      <w:bookmarkStart w:id="121" w:name="_Toc267231133"/>
+      <w:bookmarkStart w:id="118" w:name="_Toc265774367"/>
+      <w:bookmarkStart w:id="119" w:name="_Toc265777687"/>
+      <w:bookmarkStart w:id="120" w:name="_Toc265774379"/>
+      <w:bookmarkStart w:id="121" w:name="_Toc265777699"/>
+      <w:bookmarkStart w:id="122" w:name="_Toc267231133"/>
       <w:r>
         <w:t>Gestão</w:t>
       </w:r>
@@ -22507,7 +22611,7 @@
         </w:rPr>
         <w:t>Software</w:t>
       </w:r>
-      <w:bookmarkEnd w:id="121"/>
+      <w:bookmarkEnd w:id="122"/>
     </w:p>
     <w:p>
       <w:r>
@@ -22658,11 +22762,11 @@
       <w:pPr>
         <w:pStyle w:val="Heading3"/>
       </w:pPr>
-      <w:bookmarkStart w:id="122" w:name="_Toc267231134"/>
+      <w:bookmarkStart w:id="123" w:name="_Toc267231134"/>
       <w:r>
         <w:t>Escolha da Metodologia</w:t>
       </w:r>
-      <w:bookmarkEnd w:id="122"/>
+      <w:bookmarkEnd w:id="123"/>
     </w:p>
     <w:p>
       <w:r>
@@ -22679,14 +22783,14 @@
       <w:pPr>
         <w:pStyle w:val="Heading3"/>
       </w:pPr>
-      <w:bookmarkStart w:id="123" w:name="_Toc267231135"/>
+      <w:bookmarkStart w:id="124" w:name="_Toc267231135"/>
       <w:r>
         <w:t xml:space="preserve">Modelagem do Estado </w:t>
       </w:r>
       <w:r>
         <w:t>Atual</w:t>
       </w:r>
-      <w:bookmarkEnd w:id="123"/>
+      <w:bookmarkEnd w:id="124"/>
     </w:p>
     <w:p>
       <w:r>
@@ -22716,21 +22820,21 @@
       <w:r>
         <w:t>sistema não se faz relevante.</w:t>
       </w:r>
-      <w:bookmarkEnd w:id="117"/>
       <w:bookmarkEnd w:id="118"/>
+      <w:bookmarkEnd w:id="119"/>
     </w:p>
     <w:p>
       <w:pPr>
         <w:pStyle w:val="Heading3"/>
       </w:pPr>
-      <w:bookmarkStart w:id="124" w:name="_Toc267231136"/>
+      <w:bookmarkStart w:id="125" w:name="_Toc267231136"/>
       <w:r>
         <w:t xml:space="preserve">Modelagem do Estado </w:t>
       </w:r>
       <w:r>
         <w:t>Ideal</w:t>
       </w:r>
-      <w:bookmarkEnd w:id="124"/>
+      <w:bookmarkEnd w:id="125"/>
     </w:p>
     <w:p>
       <w:r>
@@ -23285,13 +23389,30 @@
       <w:pPr>
         <w:pStyle w:val="Heading3"/>
       </w:pPr>
-      <w:bookmarkStart w:id="125" w:name="_Toc267231137"/>
-      <w:bookmarkEnd w:id="119"/>
+      <w:bookmarkStart w:id="126" w:name="_Toc267231137"/>
       <w:bookmarkEnd w:id="120"/>
+      <w:bookmarkEnd w:id="121"/>
       <w:r>
         <w:t>Proposição e Aplicação de Melhorias</w:t>
       </w:r>
-      <w:bookmarkEnd w:id="125"/>
+      <w:bookmarkEnd w:id="126"/>
+    </w:p>
+    <w:p>
+      <w:r>
+        <w:t xml:space="preserve">As melhorias </w:t>
+      </w:r>
+      <w:r>
+        <w:t xml:space="preserve">descritas neste são </w:t>
+      </w:r>
+      <w:r>
+        <w:t xml:space="preserve">geradas a partir da comparação entre o modelo atual e ideal, em conjunto com as necessidades dos gestores da Cheesecake Labs e da </w:t>
+      </w:r>
+      <w:r>
+        <w:t>Camiolog</w:t>
+      </w:r>
+      <w:r>
+        <w:t>.</w:t>
+      </w:r>
     </w:p>
     <w:p>
       <w:r>
@@ -23828,10 +23949,7 @@
         <w:t>.</w:t>
       </w:r>
       <w:r>
-        <w:t xml:space="preserve"> </w:t>
-      </w:r>
-      <w:r>
-        <w:t>Fonte: Autor</w:t>
+        <w:t xml:space="preserve"> Fonte: Autor</w:t>
       </w:r>
     </w:p>
     <w:p>
@@ -24139,10 +24257,7 @@
         <w:t xml:space="preserve"> – Implementação do teste de rede utilizando a biblioteca WireMock.</w:t>
       </w:r>
       <w:r>
-        <w:t xml:space="preserve"> </w:t>
-      </w:r>
-      <w:r>
-        <w:t>Fonte: Autor</w:t>
+        <w:t xml:space="preserve"> Fonte: Autor</w:t>
       </w:r>
     </w:p>
     <w:p>
@@ -24160,10 +24275,10 @@
           <w:color w:val="000000"/>
         </w:rPr>
       </w:pPr>
-      <w:bookmarkStart w:id="126" w:name="_Toc266735821"/>
-      <w:bookmarkStart w:id="127" w:name="_Toc265774380"/>
-      <w:bookmarkStart w:id="128" w:name="_Toc265777700"/>
-      <w:bookmarkStart w:id="129" w:name="_Toc267231138"/>
+      <w:bookmarkStart w:id="127" w:name="_Toc266735821"/>
+      <w:bookmarkStart w:id="128" w:name="_Toc265774380"/>
+      <w:bookmarkStart w:id="129" w:name="_Toc265777700"/>
+      <w:bookmarkStart w:id="130" w:name="_Toc267231138"/>
       <w:bookmarkEnd w:id="115"/>
       <w:bookmarkEnd w:id="116"/>
       <w:r>
@@ -24180,8 +24295,8 @@
         </w:rPr>
         <w:t>Crítica</w:t>
       </w:r>
-      <w:bookmarkEnd w:id="126"/>
-      <w:bookmarkEnd w:id="129"/>
+      <w:bookmarkEnd w:id="127"/>
+      <w:bookmarkEnd w:id="130"/>
     </w:p>
     <w:p>
       <w:r>
@@ -24201,20 +24316,20 @@
       <w:pPr>
         <w:pStyle w:val="Heading2"/>
       </w:pPr>
-      <w:bookmarkStart w:id="130" w:name="_Toc265774378"/>
-      <w:bookmarkStart w:id="131" w:name="_Toc265777698"/>
-      <w:bookmarkStart w:id="132" w:name="_Toc266735822"/>
-      <w:bookmarkStart w:id="133" w:name="_Toc267231139"/>
+      <w:bookmarkStart w:id="131" w:name="_Toc265774378"/>
+      <w:bookmarkStart w:id="132" w:name="_Toc265777698"/>
+      <w:bookmarkStart w:id="133" w:name="_Toc266735822"/>
+      <w:bookmarkStart w:id="134" w:name="_Toc267231139"/>
       <w:r>
         <w:t>Gestão</w:t>
       </w:r>
       <w:r>
         <w:t xml:space="preserve"> de Projetos.</w:t>
       </w:r>
-      <w:bookmarkEnd w:id="130"/>
       <w:bookmarkEnd w:id="131"/>
       <w:bookmarkEnd w:id="132"/>
       <w:bookmarkEnd w:id="133"/>
+      <w:bookmarkEnd w:id="134"/>
     </w:p>
     <w:p>
       <w:r>
@@ -24259,11 +24374,11 @@
       <w:pPr>
         <w:pStyle w:val="Heading3"/>
       </w:pPr>
-      <w:bookmarkStart w:id="134" w:name="_Toc267231140"/>
+      <w:bookmarkStart w:id="135" w:name="_Toc267231140"/>
       <w:r>
         <w:t>Análise das Ferramentas</w:t>
       </w:r>
-      <w:bookmarkEnd w:id="134"/>
+      <w:bookmarkEnd w:id="135"/>
     </w:p>
     <w:p>
       <w:r>
@@ -24430,11 +24545,11 @@
       <w:pPr>
         <w:pStyle w:val="Heading3"/>
       </w:pPr>
-      <w:bookmarkStart w:id="135" w:name="_Toc267231141"/>
+      <w:bookmarkStart w:id="136" w:name="_Toc267231141"/>
       <w:r>
         <w:t>Avaliação dos Resultados das Melhorias</w:t>
       </w:r>
-      <w:bookmarkEnd w:id="135"/>
+      <w:bookmarkEnd w:id="136"/>
     </w:p>
     <w:p>
       <w:pPr>
@@ -24656,8 +24771,8 @@
           <w:i/>
         </w:rPr>
       </w:pPr>
-      <w:bookmarkStart w:id="136" w:name="_Toc266735823"/>
-      <w:bookmarkStart w:id="137" w:name="_Toc267231142"/>
+      <w:bookmarkStart w:id="137" w:name="_Toc266735823"/>
+      <w:bookmarkStart w:id="138" w:name="_Toc267231142"/>
       <w:r>
         <w:t>Gestão</w:t>
       </w:r>
@@ -24670,8 +24785,8 @@
         </w:rPr>
         <w:t>Software</w:t>
       </w:r>
-      <w:bookmarkEnd w:id="136"/>
       <w:bookmarkEnd w:id="137"/>
+      <w:bookmarkEnd w:id="138"/>
     </w:p>
     <w:p>
       <w:pPr>
@@ -24723,11 +24838,11 @@
       <w:pPr>
         <w:pStyle w:val="Heading3"/>
       </w:pPr>
-      <w:bookmarkStart w:id="138" w:name="_Toc267231143"/>
+      <w:bookmarkStart w:id="139" w:name="_Toc267231143"/>
       <w:r>
         <w:t>Análise da Escolha das Ferramentas</w:t>
       </w:r>
-      <w:bookmarkEnd w:id="138"/>
+      <w:bookmarkEnd w:id="139"/>
     </w:p>
     <w:p>
       <w:pPr>
@@ -24878,11 +24993,11 @@
       <w:pPr>
         <w:pStyle w:val="Heading3"/>
       </w:pPr>
-      <w:bookmarkStart w:id="139" w:name="_Toc267231144"/>
+      <w:bookmarkStart w:id="140" w:name="_Toc267231144"/>
       <w:r>
         <w:t>Outros aspectos</w:t>
       </w:r>
-      <w:bookmarkEnd w:id="139"/>
+      <w:bookmarkEnd w:id="140"/>
     </w:p>
     <w:p>
       <w:pPr>
@@ -25053,7 +25168,7 @@
       <w:pPr>
         <w:pStyle w:val="Heading2"/>
       </w:pPr>
-      <w:bookmarkStart w:id="140" w:name="_Toc267231145"/>
+      <w:bookmarkStart w:id="141" w:name="_Toc267231145"/>
       <w:r>
         <w:t>Análise das Conclusões dos</w:t>
       </w:r>
@@ -25063,7 +25178,7 @@
       <w:r>
         <w:t>Gestores</w:t>
       </w:r>
-      <w:bookmarkEnd w:id="140"/>
+      <w:bookmarkEnd w:id="141"/>
     </w:p>
     <w:p>
       <w:r>
@@ -25453,8 +25568,6 @@
       <w:r>
         <w:t xml:space="preserve">do projeto </w:t>
       </w:r>
-      <w:bookmarkStart w:id="141" w:name="_GoBack"/>
-      <w:bookmarkEnd w:id="141"/>
       <w:r>
         <w:t xml:space="preserve">melhorou em </w:t>
       </w:r>
@@ -25499,8 +25612,8 @@
         </w:rPr>
         <w:t>Conclusões</w:t>
       </w:r>
-      <w:bookmarkEnd w:id="127"/>
       <w:bookmarkEnd w:id="128"/>
+      <w:bookmarkEnd w:id="129"/>
       <w:bookmarkEnd w:id="142"/>
     </w:p>
     <w:p>
@@ -26171,9 +26284,102 @@
       </w:r>
     </w:p>
     <w:p>
-      <w:pPr>
-        <w:ind w:left="1080" w:firstLine="0"/>
-      </w:pPr>
+      <w:r>
+        <w:t>Conclui-se que</w:t>
+      </w:r>
+      <w:r>
+        <w:t>,</w:t>
+      </w:r>
+      <w:r>
+        <w:t xml:space="preserve"> no contexto de Engenharia de Controle e Automação</w:t>
+      </w:r>
+      <w:r>
+        <w:t xml:space="preserve"> (ECA)</w:t>
+      </w:r>
+      <w:r>
+        <w:t>, o trabalho trouxe aprendizados importantes</w:t>
+      </w:r>
+      <w:r>
+        <w:t xml:space="preserve">. Os aprendizados </w:t>
+      </w:r>
+      <w:r>
+        <w:t xml:space="preserve">são definidos como </w:t>
+      </w:r>
+      <w:r>
+        <w:t>importantes</w:t>
+      </w:r>
+      <w:r>
+        <w:t xml:space="preserve"> pois</w:t>
+      </w:r>
+      <w:r>
+        <w:t xml:space="preserve"> </w:t>
+      </w:r>
+      <w:r>
+        <w:t>o engenheiro de controle e automação</w:t>
+      </w:r>
+      <w:r>
+        <w:t xml:space="preserve"> deve ser capaz de</w:t>
+      </w:r>
+      <w:r>
+        <w:t>:</w:t>
+      </w:r>
+      <w:r>
+        <w:t xml:space="preserve"> entender a problemática </w:t>
+      </w:r>
+      <w:r>
+        <w:t xml:space="preserve">em questão </w:t>
+      </w:r>
+      <w:r>
+        <w:t xml:space="preserve">e buscar, na literatura, </w:t>
+      </w:r>
+      <w:r>
+        <w:t>ferramentas e metodologias para solucioná-la;</w:t>
+      </w:r>
+      <w:r>
+        <w:t xml:space="preserve"> </w:t>
+      </w:r>
+      <w:r>
+        <w:t>Utilizando</w:t>
+      </w:r>
+      <w:r>
+        <w:t xml:space="preserve"> as ferramentas e metodologias, </w:t>
+      </w:r>
+      <w:r>
+        <w:t>modelar o problema</w:t>
+      </w:r>
+      <w:r>
+        <w:t xml:space="preserve">; </w:t>
+      </w:r>
+      <w:r>
+        <w:t xml:space="preserve">Após modelado, </w:t>
+      </w:r>
+      <w:r>
+        <w:t xml:space="preserve">criar </w:t>
+      </w:r>
+      <w:r>
+        <w:t xml:space="preserve">soluções </w:t>
+      </w:r>
+      <w:r>
+        <w:t>para geração de melhorias</w:t>
+      </w:r>
+      <w:r>
+        <w:t xml:space="preserve">; </w:t>
+      </w:r>
+      <w:r>
+        <w:t xml:space="preserve">Baseando-se nas melhorias, </w:t>
+      </w:r>
+      <w:r>
+        <w:t>concluir sobre</w:t>
+      </w:r>
+      <w:r>
+        <w:t xml:space="preserve"> medidas futuras e, finalmente, </w:t>
+      </w:r>
+      <w:r>
+        <w:t>reiniciar o processo (fechando a malha de atuação)</w:t>
+      </w:r>
+      <w:r>
+        <w:t xml:space="preserve"> utilizando os aprendizados previamente citados.</w:t>
+      </w:r>
     </w:p>
     <w:p>
       <w:pPr>
@@ -26242,13 +26448,7 @@
         <w:rPr>
           <w:lang w:val="en-US" w:eastAsia="en-US"/>
         </w:rPr>
-        <w:t>PMI, Project Management Institute</w:t>
-      </w:r>
-      <w:r>
-        <w:rPr>
-          <w:lang w:val="en-US" w:eastAsia="en-US"/>
-        </w:rPr>
-        <w:t xml:space="preserve">, </w:t>
+        <w:t xml:space="preserve">PMI, Project Management Institute, </w:t>
       </w:r>
       <w:r>
         <w:rPr>
@@ -26887,13 +27087,7 @@
         <w:rPr>
           <w:lang w:val="en-US" w:eastAsia="en-US"/>
         </w:rPr>
-        <w:t>[10</w:t>
-      </w:r>
-      <w:r>
-        <w:rPr>
-          <w:lang w:val="en-US" w:eastAsia="en-US"/>
-        </w:rPr>
-        <w:t xml:space="preserve">] – CMMI Product Team, </w:t>
+        <w:t xml:space="preserve">[10] – CMMI Product Team, </w:t>
       </w:r>
       <w:r>
         <w:rPr>
@@ -27027,21 +27221,7 @@
           <w:rFonts w:cs="Tahoma"/>
           <w:lang w:val="en-US" w:eastAsia="en-US"/>
         </w:rPr>
-        <w:t xml:space="preserve">– </w:t>
-      </w:r>
-      <w:r>
-        <w:rPr>
-          <w:rFonts w:cs="Tahoma"/>
-          <w:lang w:val="en-US" w:eastAsia="en-US"/>
-        </w:rPr>
-        <w:t>Spínola</w:t>
-      </w:r>
-      <w:r>
-        <w:rPr>
-          <w:rFonts w:cs="Tahoma"/>
-          <w:lang w:val="en-US" w:eastAsia="en-US"/>
-        </w:rPr>
-        <w:t xml:space="preserve"> </w:t>
+        <w:t xml:space="preserve">– Spínola </w:t>
       </w:r>
       <w:r>
         <w:rPr>
@@ -27131,13 +27311,7 @@
         </w:rPr>
       </w:pPr>
       <w:r>
-        <w:t>[1</w:t>
-      </w:r>
-      <w:r>
-        <w:t>4</w:t>
-      </w:r>
-      <w:r>
-        <w:t xml:space="preserve">] – Osbov, A., UML, </w:t>
+        <w:t xml:space="preserve">[14] – Osbov, A., UML, </w:t>
       </w:r>
       <w:r>
         <w:rPr>
@@ -27500,7 +27674,7 @@
         <w:rStyle w:val="PageNumber"/>
         <w:noProof/>
       </w:rPr>
-      <w:t>68</w:t>
+      <w:t>54</w:t>
     </w:r>
     <w:r>
       <w:rPr>
@@ -27673,7 +27847,7 @@
   <w:abstractNum w:abstractNumId="0">
     <w:nsid w:val="FFFFFF1D"/>
     <w:multiLevelType w:val="multilevel"/>
-    <w:tmpl w:val="5D54C87C"/>
+    <w:tmpl w:val="5B9CC9F8"/>
     <w:lvl w:ilvl="0">
       <w:start w:val="1"/>
       <w:numFmt w:val="bullet"/>
@@ -34467,7 +34641,7 @@
 </file>
 
 <file path=customXml/itemProps1.xml><?xml version="1.0" encoding="utf-8"?>
-<ds:datastoreItem xmlns:ds="http://schemas.openxmlformats.org/officeDocument/2006/customXml" ds:itemID="{E4E251B7-6CBC-E44D-AD6B-84704DDBE6EA}">
+<ds:datastoreItem xmlns:ds="http://schemas.openxmlformats.org/officeDocument/2006/customXml" ds:itemID="{BA1679C6-9B7C-7442-8E13-FF403D45AAE2}">
   <ds:schemaRefs>
     <ds:schemaRef ds:uri="http://schemas.openxmlformats.org/officeDocument/2006/bibliography"/>
   </ds:schemaRefs>

</xml_diff>